<commit_message>
Code for basics :snake:
</commit_message>
<xml_diff>
--- a/1.Basics/3. מג'אווה לפייתון- מבנה של מסמך פייתון.docx
+++ b/1.Basics/3. מג'אווה לפייתון- מבנה של מסמך פייתון.docx
@@ -1613,7 +1613,7 @@
           <w:spacing w:val="0"/>
           <w:rtl/>
         </w:rPr>
-        <w:t xml:space="preserve">. </w:t>
+        <w:t>.</w:t>
       </w:r>
       <w:r>
         <w:rPr>
@@ -1636,11 +1636,95 @@
           <w:spacing w:val="0"/>
           <w:rtl/>
         </w:rPr>
+        <w:t>ראו דוגמא ב-</w:t>
+      </w:r>
+      <w:r>
+        <w:rPr>
+          <w:rStyle w:val="ad"/>
+          <w:b w:val="0"/>
+          <w:bCs w:val="0"/>
+          <w:color w:val="auto"/>
+          <w:spacing w:val="0"/>
+        </w:rPr>
+        <w:t>0.code</w:t>
+      </w:r>
+      <w:r>
+        <w:rPr>
+          <w:rStyle w:val="ad"/>
+          <w:rFonts w:hint="cs"/>
+          <w:b w:val="0"/>
+          <w:bCs w:val="0"/>
+          <w:color w:val="auto"/>
+          <w:spacing w:val="0"/>
+          <w:rtl/>
+        </w:rPr>
         <w:t xml:space="preserve"> </w:t>
       </w:r>
       <w:r>
         <w:rPr>
           <w:rStyle w:val="ad"/>
+          <w:rFonts w:cs="Arial" w:hint="eastAsia"/>
+          <w:b w:val="0"/>
+          <w:bCs w:val="0"/>
+          <w:color w:val="auto"/>
+          <w:spacing w:val="0"/>
+          <w:lang w:eastAsia="ja-JP"/>
+        </w:rPr>
+        <w:t>←</w:t>
+      </w:r>
+      <w:r>
+        <w:rPr>
+          <w:rStyle w:val="ad"/>
+          <w:rFonts w:cs="Arial" w:hint="cs"/>
+          <w:b w:val="0"/>
+          <w:bCs w:val="0"/>
+          <w:color w:val="auto"/>
+          <w:spacing w:val="0"/>
+          <w:rtl/>
+          <w:lang w:eastAsia="ja-JP"/>
+        </w:rPr>
+        <w:t xml:space="preserve"> 3.מבנה של מסמך פייתון ← </w:t>
+      </w:r>
+      <w:r>
+        <w:rPr>
+          <w:rStyle w:val="ad"/>
+          <w:rFonts w:cs="Arial"/>
+          <w:b w:val="0"/>
+          <w:bCs w:val="0"/>
+          <w:color w:val="auto"/>
+          <w:spacing w:val="0"/>
+          <w:lang w:eastAsia="ja-JP"/>
+        </w:rPr>
+        <w:t>with_or_without_main.ipynb</w:t>
+      </w:r>
+      <w:r>
+        <w:rPr>
+          <w:rStyle w:val="ad"/>
+          <w:rFonts w:cs="Arial" w:hint="cs"/>
+          <w:b w:val="0"/>
+          <w:bCs w:val="0"/>
+          <w:color w:val="auto"/>
+          <w:spacing w:val="0"/>
+          <w:rtl/>
+          <w:lang w:eastAsia="ja-JP"/>
+        </w:rPr>
+        <w:t xml:space="preserve"> .</w:t>
+      </w:r>
+      <w:r>
+        <w:rPr>
+          <w:rStyle w:val="ad"/>
+          <w:rFonts w:hint="cs"/>
+          <w:b w:val="0"/>
+          <w:bCs w:val="0"/>
+          <w:color w:val="auto"/>
+          <w:spacing w:val="0"/>
+          <w:rtl/>
+        </w:rPr>
+        <w:t xml:space="preserve"> </w:t>
+      </w:r>
+      <w:r>
+        <w:rPr>
+          <w:rStyle w:val="ad"/>
           <w:b w:val="0"/>
           <w:bCs w:val="0"/>
           <w:color w:val="auto"/>
@@ -1651,6 +1735,29 @@
       </w:r>
       <w:r>
         <w:rPr>
+          <w:rStyle w:val="ad"/>
+          <w:rFonts w:hint="cs"/>
+          <w:b w:val="0"/>
+          <w:bCs w:val="0"/>
+          <w:color w:val="auto"/>
+          <w:spacing w:val="0"/>
+          <w:rtl/>
+        </w:rPr>
+        <w:t xml:space="preserve"> </w:t>
+      </w:r>
+      <w:r>
+        <w:rPr>
+          <w:rStyle w:val="ad"/>
+          <w:b w:val="0"/>
+          <w:bCs w:val="0"/>
+          <w:color w:val="auto"/>
+          <w:spacing w:val="0"/>
+          <w:rtl/>
+        </w:rPr>
+        <w:br/>
+      </w:r>
+      <w:r>
+        <w:rPr>
           <w:rStyle w:val="af2"/>
           <w:rFonts w:hint="cs"/>
           <w:rtl/>
@@ -2123,7 +2230,31 @@
           <w:spacing w:val="0"/>
           <w:rtl/>
         </w:rPr>
-        <w:t xml:space="preserve"> וב</w:t>
+        <w:t xml:space="preserve"> </w:t>
+      </w:r>
+      <w:r>
+        <w:rPr>
+          <w:rStyle w:val="ad"/>
+          <w:rFonts w:hint="cs"/>
+          <w:b w:val="0"/>
+          <w:bCs w:val="0"/>
+          <w:color w:val="auto"/>
+          <w:spacing w:val="0"/>
+          <w:rtl/>
+        </w:rPr>
+        <w:t>ו</w:t>
+      </w:r>
+      <w:r>
+        <w:rPr>
+          <w:rStyle w:val="ad"/>
+          <w:rFonts w:hint="cs"/>
+          <w:b w:val="0"/>
+          <w:bCs w:val="0"/>
+          <w:color w:val="auto"/>
+          <w:spacing w:val="0"/>
+          <w:rtl/>
+        </w:rPr>
+        <w:t>ב</w:t>
       </w:r>
       <w:r>
         <w:rPr>
@@ -5697,7 +5828,31 @@
           <w:spacing w:val="0"/>
           <w:rtl/>
         </w:rPr>
-        <w:t xml:space="preserve"> שמדפיסה למך את המילה </w:t>
+        <w:t xml:space="preserve"> שמדפיסה למ</w:t>
+      </w:r>
+      <w:r>
+        <w:rPr>
+          <w:rStyle w:val="ad"/>
+          <w:rFonts w:ascii="Consolas" w:hAnsi="Consolas" w:cstheme="minorBidi" w:hint="cs"/>
+          <w:b w:val="0"/>
+          <w:bCs w:val="0"/>
+          <w:color w:val="auto"/>
+          <w:spacing w:val="0"/>
+          <w:rtl/>
+        </w:rPr>
+        <w:t>ס</w:t>
+      </w:r>
+      <w:r>
+        <w:rPr>
+          <w:rStyle w:val="ad"/>
+          <w:rFonts w:ascii="Consolas" w:hAnsi="Consolas" w:cstheme="minorBidi" w:hint="cs"/>
+          <w:b w:val="0"/>
+          <w:bCs w:val="0"/>
+          <w:color w:val="auto"/>
+          <w:spacing w:val="0"/>
+          <w:rtl/>
+        </w:rPr>
+        <w:t xml:space="preserve">ך את המילה </w:t>
       </w:r>
       <w:r>
         <w:rPr>
@@ -5804,31 +5959,31 @@
           <w:spacing w:val="0"/>
           <w:rtl/>
         </w:rPr>
-        <w:t>עכשיו נניח ואנחנו כשנייבא אותו נוכ</w:t>
-      </w:r>
-      <w:r>
-        <w:rPr>
-          <w:rStyle w:val="ad"/>
-          <w:rFonts w:ascii="Consolas" w:hAnsi="Consolas" w:cstheme="minorBidi" w:hint="cs"/>
-          <w:b w:val="0"/>
-          <w:bCs w:val="0"/>
-          <w:color w:val="auto"/>
-          <w:spacing w:val="0"/>
-          <w:rtl/>
-        </w:rPr>
-        <w:t>ל להשתמש בפונקציה במודול ו</w:t>
-      </w:r>
-      <w:r>
-        <w:rPr>
-          <w:rStyle w:val="ad"/>
-          <w:rFonts w:ascii="Consolas" w:hAnsi="Consolas" w:cstheme="minorBidi" w:hint="cs"/>
-          <w:b w:val="0"/>
-          <w:bCs w:val="0"/>
-          <w:color w:val="auto"/>
-          <w:spacing w:val="0"/>
-          <w:rtl/>
-        </w:rPr>
-        <w:t xml:space="preserve">להגדיר מהיכן הגיע: </w:t>
+        <w:t xml:space="preserve">עכשיו </w:t>
+      </w:r>
+      <w:r>
+        <w:rPr>
+          <w:rStyle w:val="ad"/>
+          <w:rFonts w:ascii="Consolas" w:hAnsi="Consolas" w:cstheme="minorBidi" w:hint="cs"/>
+          <w:b w:val="0"/>
+          <w:bCs w:val="0"/>
+          <w:color w:val="auto"/>
+          <w:spacing w:val="0"/>
+          <w:rtl/>
+        </w:rPr>
+        <w:t>כדי להשתמש בפונקציה נצטרך לייבא את ההספרייה ולהגדיר באיזו פונקציה של הספרייה נרצה להשתמש</w:t>
+      </w:r>
+      <w:r>
+        <w:rPr>
+          <w:rStyle w:val="ad"/>
+          <w:rFonts w:ascii="Consolas" w:hAnsi="Consolas" w:cstheme="minorBidi" w:hint="cs"/>
+          <w:b w:val="0"/>
+          <w:bCs w:val="0"/>
+          <w:color w:val="auto"/>
+          <w:spacing w:val="0"/>
+          <w:rtl/>
+        </w:rPr>
+        <w:t xml:space="preserve">: </w:t>
       </w:r>
     </w:p>
     <w:p>
@@ -6678,7 +6833,7 @@
       <w:pPr>
         <w:rPr>
           <w:rStyle w:val="ad"/>
-          <w:rFonts w:ascii="Consolas" w:hAnsi="Consolas" w:cstheme="minorBidi" w:hint="cs"/>
+          <w:rFonts w:ascii="Consolas" w:hAnsi="Consolas" w:cstheme="minorBidi"/>
           <w:b w:val="0"/>
           <w:bCs w:val="0"/>
           <w:color w:val="auto"/>
@@ -6845,7 +7000,7 @@
       <w:pPr>
         <w:rPr>
           <w:rStyle w:val="ad"/>
-          <w:rFonts w:ascii="Consolas" w:hAnsi="Consolas" w:cstheme="minorBidi" w:hint="cs"/>
+          <w:rFonts w:ascii="Consolas" w:hAnsi="Consolas" w:cstheme="minorBidi"/>
           <w:b w:val="0"/>
           <w:bCs w:val="0"/>
           <w:color w:val="auto"/>
@@ -6918,7 +7073,7 @@
       <w:pPr>
         <w:rPr>
           <w:rStyle w:val="ad"/>
-          <w:rFonts w:ascii="Consolas" w:hAnsi="Consolas" w:cstheme="minorBidi" w:hint="cs"/>
+          <w:rFonts w:ascii="Consolas" w:hAnsi="Consolas" w:cstheme="minorBidi"/>
           <w:b w:val="0"/>
           <w:bCs w:val="0"/>
           <w:color w:val="auto"/>
@@ -7444,35 +7599,14 @@
           <w:spacing w:val="0"/>
         </w:rPr>
         <w:br/>
-      </w:r>
-      <w:r>
-        <w:rPr>
-          <w:rStyle w:val="ad"/>
-          <w:rFonts w:ascii="Consolas" w:hAnsi="Consolas" w:cstheme="minorBidi"/>
-          <w:b w:val="0"/>
-          <w:bCs w:val="0"/>
-          <w:color w:val="auto"/>
-          <w:spacing w:val="0"/>
-        </w:rPr>
-        <w:t xml:space="preserve">&gt;&gt;&gt; from </w:t>
-      </w:r>
-      <w:r>
-        <w:rPr>
-          <w:rStyle w:val="ad"/>
-          <w:rFonts w:ascii="Consolas" w:hAnsi="Consolas" w:cstheme="minorBidi"/>
-          <w:b w:val="0"/>
-          <w:bCs w:val="0"/>
-          <w:color w:val="auto"/>
-          <w:spacing w:val="0"/>
-        </w:rPr>
-        <w:t>my_package import my_module2</w:t>
+        <w:t>&gt;&gt;&gt; from my_package import my_module2</w:t>
       </w:r>
     </w:p>
     <w:p>
       <w:pPr>
         <w:rPr>
           <w:rStyle w:val="ad"/>
-          <w:rFonts w:ascii="Consolas" w:hAnsi="Consolas" w:cstheme="minorBidi" w:hint="cs"/>
+          <w:rFonts w:ascii="Consolas" w:hAnsi="Consolas" w:cstheme="minorBidi"/>
           <w:b w:val="0"/>
           <w:bCs w:val="0"/>
           <w:color w:val="auto"/>
@@ -8153,7 +8287,7 @@
       <w:pPr>
         <w:rPr>
           <w:rStyle w:val="ad"/>
-          <w:rFonts w:ascii="Consolas" w:hAnsi="Consolas" w:cstheme="minorBidi" w:hint="cs"/>
+          <w:rFonts w:ascii="Consolas" w:hAnsi="Consolas" w:cstheme="minorBidi"/>
           <w:b w:val="0"/>
           <w:bCs w:val="0"/>
           <w:color w:val="auto"/>
@@ -8178,7 +8312,6 @@
       <w:pPr>
         <w:rPr>
           <w:rStyle w:val="af2"/>
-          <w:rFonts w:hint="cs"/>
           <w:rtl/>
         </w:rPr>
       </w:pPr>
@@ -8187,7 +8320,6 @@
       <w:pPr>
         <w:rPr>
           <w:rStyle w:val="af2"/>
-          <w:rFonts w:hint="cs"/>
           <w:rtl/>
         </w:rPr>
       </w:pPr>
@@ -8196,7 +8328,6 @@
       <w:pPr>
         <w:rPr>
           <w:rStyle w:val="af2"/>
-          <w:rFonts w:hint="cs"/>
           <w:rtl/>
         </w:rPr>
       </w:pPr>
@@ -8205,7 +8336,6 @@
       <w:pPr>
         <w:rPr>
           <w:rStyle w:val="af2"/>
-          <w:rFonts w:hint="cs"/>
           <w:rtl/>
         </w:rPr>
       </w:pPr>
@@ -8214,7 +8344,6 @@
       <w:pPr>
         <w:rPr>
           <w:rStyle w:val="af2"/>
-          <w:rFonts w:hint="cs"/>
           <w:rtl/>
         </w:rPr>
       </w:pPr>
@@ -8223,7 +8352,6 @@
       <w:pPr>
         <w:rPr>
           <w:rStyle w:val="af2"/>
-          <w:rFonts w:hint="cs"/>
           <w:rtl/>
         </w:rPr>
       </w:pPr>
@@ -8232,7 +8360,6 @@
       <w:pPr>
         <w:rPr>
           <w:rStyle w:val="af2"/>
-          <w:rFonts w:hint="cs"/>
           <w:rtl/>
         </w:rPr>
       </w:pPr>
@@ -8499,7 +8626,7 @@
       <w:pPr>
         <w:rPr>
           <w:rStyle w:val="ad"/>
-          <w:rFonts w:ascii="Consolas" w:hAnsi="Consolas" w:cstheme="minorBidi" w:hint="cs"/>
+          <w:rFonts w:ascii="Consolas" w:hAnsi="Consolas" w:cstheme="minorBidi"/>
           <w:b w:val="0"/>
           <w:bCs w:val="0"/>
           <w:color w:val="auto"/>
@@ -8988,7 +9115,44 @@
           <w:spacing w:val="0"/>
           <w:rtl/>
         </w:rPr>
-        <w:t>,ומשתנה קבוע.</w:t>
+        <w:t xml:space="preserve">, למשל כדי להגדיר גירסה לפרוייקט נשמור משתנה בשם </w:t>
+      </w:r>
+      <w:r>
+        <w:rPr>
+          <w:rStyle w:val="ad"/>
+          <w:rFonts w:ascii="Consolas" w:hAnsi="Consolas" w:cstheme="minorBidi"/>
+          <w:b w:val="0"/>
+          <w:bCs w:val="0"/>
+          <w:color w:val="auto"/>
+          <w:spacing w:val="0"/>
+        </w:rPr>
+        <w:t>__version__</w:t>
+      </w:r>
+      <w:r>
+        <w:rPr>
+          <w:rStyle w:val="ad"/>
+          <w:rFonts w:ascii="Consolas" w:hAnsi="Consolas" w:cstheme="minorBidi" w:hint="cs"/>
+          <w:b w:val="0"/>
+          <w:bCs w:val="0"/>
+          <w:color w:val="auto"/>
+          <w:spacing w:val="0"/>
+          <w:rtl/>
+        </w:rPr>
+        <w:t xml:space="preserve"> בקובץ מתאים</w:t>
+      </w:r>
+      <w:bookmarkStart w:id="0" w:name="_GoBack"/>
+      <w:bookmarkEnd w:id="0"/>
+      <w:r>
+        <w:rPr>
+          <w:rStyle w:val="ad"/>
+          <w:rFonts w:ascii="Consolas" w:hAnsi="Consolas" w:cstheme="minorBidi" w:hint="cs"/>
+          <w:b w:val="0"/>
+          <w:bCs w:val="0"/>
+          <w:color w:val="auto"/>
+          <w:spacing w:val="0"/>
+          <w:rtl/>
+        </w:rPr>
+        <w:t>.</w:t>
       </w:r>
       <w:r>
         <w:rPr>
@@ -9139,8 +9303,6 @@
         </w:rPr>
         <w:t xml:space="preserve"> את זה</w:t>
       </w:r>
-      <w:bookmarkStart w:id="0" w:name="_GoBack"/>
-      <w:bookmarkEnd w:id="0"/>
       <w:r>
         <w:rPr>
           <w:rStyle w:val="ad"/>
@@ -13084,7 +13246,7 @@
 </file>
 
 <file path=customXml/itemProps1.xml><?xml version="1.0" encoding="utf-8"?>
-<ds:datastoreItem xmlns:ds="http://schemas.openxmlformats.org/officeDocument/2006/customXml" ds:itemID="{FF6A4024-C1F2-4D02-84E5-2179B2AAECA5}">
+<ds:datastoreItem xmlns:ds="http://schemas.openxmlformats.org/officeDocument/2006/customXml" ds:itemID="{C1D2B6E9-A43F-4335-9AD6-47B7747C65C1}">
   <ds:schemaRefs>
     <ds:schemaRef ds:uri="http://schemas.openxmlformats.org/officeDocument/2006/bibliography"/>
   </ds:schemaRefs>

</xml_diff>